<commit_message>
Fixing Play By Fill bug Change Hexagon point on figure alghorism
</commit_message>
<xml_diff>
--- a/workload division document.docx
+++ b/workload division document.docx
@@ -80,17 +80,89 @@
           </w:tcPr>
           <w:p>
             <w:pPr>
-              <w:bidi w:val="0"/>
-              <w:rPr>
-                <w:lang w:bidi="ar-EG"/>
-              </w:rPr>
-            </w:pPr>
-            <w:r>
-              <w:rPr>
-                <w:lang w:bidi="ar-EG"/>
-              </w:rPr>
-              <w:t>SELECT, SAVE , LOAD</w:t>
-            </w:r>
+              <w:pStyle w:val="ListParagraph"/>
+              <w:numPr>
+                <w:ilvl w:val="0"/>
+                <w:numId w:val="2"/>
+              </w:numPr>
+              <w:bidi w:val="0"/>
+              <w:rPr>
+                <w:lang w:bidi="ar-EG"/>
+              </w:rPr>
+            </w:pPr>
+            <w:proofErr w:type="spellStart"/>
+            <w:r>
+              <w:rPr>
+                <w:lang w:bidi="ar-EG"/>
+              </w:rPr>
+              <w:t>ActionSelectFigure</w:t>
+            </w:r>
+            <w:proofErr w:type="spellEnd"/>
+          </w:p>
+          <w:p>
+            <w:pPr>
+              <w:pStyle w:val="ListParagraph"/>
+              <w:numPr>
+                <w:ilvl w:val="0"/>
+                <w:numId w:val="2"/>
+              </w:numPr>
+              <w:bidi w:val="0"/>
+              <w:rPr>
+                <w:lang w:bidi="ar-EG"/>
+              </w:rPr>
+            </w:pPr>
+            <w:proofErr w:type="spellStart"/>
+            <w:r>
+              <w:rPr>
+                <w:lang w:bidi="ar-EG"/>
+              </w:rPr>
+              <w:t>ActionPlayByFill</w:t>
+            </w:r>
+            <w:proofErr w:type="spellEnd"/>
+          </w:p>
+          <w:p>
+            <w:pPr>
+              <w:pStyle w:val="ListParagraph"/>
+              <w:numPr>
+                <w:ilvl w:val="0"/>
+                <w:numId w:val="2"/>
+              </w:numPr>
+              <w:bidi w:val="0"/>
+              <w:rPr>
+                <w:lang w:bidi="ar-EG"/>
+              </w:rPr>
+            </w:pPr>
+            <w:proofErr w:type="spellStart"/>
+            <w:r>
+              <w:rPr>
+                <w:lang w:bidi="ar-EG"/>
+              </w:rPr>
+              <w:t>ActionPlayByType</w:t>
+            </w:r>
+            <w:proofErr w:type="spellEnd"/>
+          </w:p>
+          <w:p>
+            <w:pPr>
+              <w:pStyle w:val="ListParagraph"/>
+              <w:numPr>
+                <w:ilvl w:val="0"/>
+                <w:numId w:val="2"/>
+              </w:numPr>
+              <w:bidi w:val="0"/>
+              <w:rPr>
+                <w:lang w:bidi="ar-EG"/>
+              </w:rPr>
+            </w:pPr>
+            <w:proofErr w:type="spellStart"/>
+            <w:r>
+              <w:rPr>
+                <w:lang w:bidi="ar-EG"/>
+              </w:rPr>
+              <w:t>ActionPlayByFILLTYPE</w:t>
+            </w:r>
+            <w:bookmarkStart w:id="0" w:name="_GoBack"/>
+            <w:bookmarkEnd w:id="0"/>
+            <w:proofErr w:type="spellEnd"/>
           </w:p>
         </w:tc>
       </w:tr>
@@ -122,77 +194,93 @@
           </w:tcPr>
           <w:p>
             <w:pPr>
-              <w:bidi w:val="0"/>
-              <w:rPr>
-                <w:lang w:bidi="ar-EG"/>
-              </w:rPr>
-            </w:pPr>
-            <w:r>
-              <w:rPr>
-                <w:lang w:bidi="ar-EG"/>
-              </w:rPr>
-              <w:t>Bring</w:t>
-            </w:r>
+              <w:pStyle w:val="ListParagraph"/>
+              <w:numPr>
+                <w:ilvl w:val="0"/>
+                <w:numId w:val="2"/>
+              </w:numPr>
+              <w:bidi w:val="0"/>
+              <w:rPr>
+                <w:lang w:bidi="ar-EG"/>
+              </w:rPr>
+            </w:pPr>
+            <w:proofErr w:type="spellStart"/>
+            <w:r>
+              <w:rPr>
+                <w:lang w:bidi="ar-EG"/>
+              </w:rPr>
+              <w:t>ActionBringFront</w:t>
+            </w:r>
+            <w:proofErr w:type="spellEnd"/>
             <w:r>
               <w:rPr>
                 <w:lang w:bidi="ar-EG"/>
               </w:rPr>
               <w:t xml:space="preserve"> </w:t>
             </w:r>
-            <w:r>
-              <w:rPr>
-                <w:lang w:bidi="ar-EG"/>
-              </w:rPr>
-              <w:t>To</w:t>
-            </w:r>
-            <w:r>
-              <w:rPr>
-                <w:lang w:bidi="ar-EG"/>
-              </w:rPr>
-              <w:t xml:space="preserve"> </w:t>
-            </w:r>
-            <w:r>
-              <w:rPr>
-                <w:lang w:bidi="ar-EG"/>
-              </w:rPr>
-              <w:t>Front</w:t>
-            </w:r>
-            <w:r>
-              <w:rPr>
-                <w:lang w:bidi="ar-EG"/>
-              </w:rPr>
-              <w:t xml:space="preserve"> </w:t>
-            </w:r>
-            <w:r>
-              <w:rPr>
-                <w:lang w:bidi="ar-EG"/>
-              </w:rPr>
-              <w:t>, Send</w:t>
-            </w:r>
-            <w:r>
-              <w:rPr>
-                <w:lang w:bidi="ar-EG"/>
-              </w:rPr>
-              <w:t xml:space="preserve"> </w:t>
-            </w:r>
-            <w:r>
-              <w:rPr>
-                <w:lang w:bidi="ar-EG"/>
-              </w:rPr>
-              <w:t>To</w:t>
-            </w:r>
-            <w:r>
-              <w:rPr>
-                <w:lang w:bidi="ar-EG"/>
-              </w:rPr>
-              <w:t xml:space="preserve"> </w:t>
-            </w:r>
-            <w:r>
-              <w:rPr>
-                <w:lang w:bidi="ar-EG"/>
-              </w:rPr>
-              <w:t>Back</w:t>
-            </w:r>
+          </w:p>
+          <w:p>
+            <w:pPr>
+              <w:pStyle w:val="ListParagraph"/>
+              <w:numPr>
+                <w:ilvl w:val="0"/>
+                <w:numId w:val="2"/>
+              </w:numPr>
+              <w:bidi w:val="0"/>
+              <w:rPr>
+                <w:lang w:bidi="ar-EG"/>
+              </w:rPr>
+            </w:pPr>
+            <w:proofErr w:type="spellStart"/>
+            <w:r>
+              <w:rPr>
+                <w:lang w:bidi="ar-EG"/>
+              </w:rPr>
+              <w:t>ActionSendBack</w:t>
+            </w:r>
+            <w:proofErr w:type="spellEnd"/>
+          </w:p>
+          <w:p>
+            <w:pPr>
+              <w:pStyle w:val="ListParagraph"/>
+              <w:numPr>
+                <w:ilvl w:val="0"/>
+                <w:numId w:val="2"/>
+              </w:numPr>
+              <w:bidi w:val="0"/>
+              <w:rPr>
+                <w:lang w:bidi="ar-EG"/>
+              </w:rPr>
+            </w:pPr>
+            <w:proofErr w:type="spellStart"/>
+            <w:r>
+              <w:rPr>
+                <w:lang w:bidi="ar-EG"/>
+              </w:rPr>
+              <w:t>ActionToPlay</w:t>
+            </w:r>
+            <w:proofErr w:type="spellEnd"/>
+          </w:p>
+          <w:p>
+            <w:pPr>
+              <w:pStyle w:val="ListParagraph"/>
+              <w:numPr>
+                <w:ilvl w:val="0"/>
+                <w:numId w:val="2"/>
+              </w:numPr>
+              <w:bidi w:val="0"/>
+              <w:rPr>
+                <w:lang w:bidi="ar-EG"/>
+              </w:rPr>
+            </w:pPr>
+            <w:proofErr w:type="spellStart"/>
+            <w:r>
+              <w:rPr>
+                <w:lang w:bidi="ar-EG"/>
+              </w:rPr>
+              <w:t>ActionToDraw</w:t>
+            </w:r>
+            <w:proofErr w:type="spellEnd"/>
           </w:p>
         </w:tc>
       </w:tr>
@@ -224,17 +312,101 @@
           </w:tcPr>
           <w:p>
             <w:pPr>
-              <w:bidi w:val="0"/>
-              <w:rPr>
-                <w:lang w:bidi="ar-EG"/>
-              </w:rPr>
-            </w:pPr>
-            <w:r>
-              <w:rPr>
-                <w:lang w:bidi="ar-EG"/>
-              </w:rPr>
-              <w:t>Hexagon Class ,</w:t>
-            </w:r>
+              <w:pStyle w:val="ListParagraph"/>
+              <w:numPr>
+                <w:ilvl w:val="0"/>
+                <w:numId w:val="2"/>
+              </w:numPr>
+              <w:bidi w:val="0"/>
+              <w:rPr>
+                <w:lang w:bidi="ar-EG"/>
+              </w:rPr>
+            </w:pPr>
+            <w:proofErr w:type="spellStart"/>
+            <w:r>
+              <w:rPr>
+                <w:rFonts w:ascii="Cascadia Mono" w:hAnsi="Cascadia Mono" w:cs="Cascadia Mono"/>
+                <w:color w:val="000000"/>
+                <w:sz w:val="19"/>
+                <w:szCs w:val="19"/>
+              </w:rPr>
+              <w:t>CHexagon</w:t>
+            </w:r>
+            <w:proofErr w:type="spellEnd"/>
+          </w:p>
+          <w:p>
+            <w:pPr>
+              <w:pStyle w:val="ListParagraph"/>
+              <w:numPr>
+                <w:ilvl w:val="0"/>
+                <w:numId w:val="2"/>
+              </w:numPr>
+              <w:bidi w:val="0"/>
+              <w:rPr>
+                <w:lang w:bidi="ar-EG"/>
+              </w:rPr>
+            </w:pPr>
+            <w:proofErr w:type="spellStart"/>
+            <w:r>
+              <w:rPr>
+                <w:lang w:bidi="ar-EG"/>
+              </w:rPr>
+              <w:t>ActionAddHexagon</w:t>
+            </w:r>
+            <w:proofErr w:type="spellEnd"/>
+          </w:p>
+          <w:p>
+            <w:pPr>
+              <w:pStyle w:val="ListParagraph"/>
+              <w:numPr>
+                <w:ilvl w:val="0"/>
+                <w:numId w:val="2"/>
+              </w:numPr>
+              <w:bidi w:val="0"/>
+              <w:rPr>
+                <w:lang w:bidi="ar-EG"/>
+              </w:rPr>
+            </w:pPr>
+            <w:proofErr w:type="spellStart"/>
+            <w:r>
+              <w:rPr>
+                <w:lang w:bidi="ar-EG"/>
+              </w:rPr>
+              <w:t>ChangeDrawColor</w:t>
+            </w:r>
+            <w:proofErr w:type="spellEnd"/>
+            <w:r>
+              <w:rPr>
+                <w:lang w:bidi="ar-EG"/>
+              </w:rPr>
+              <w:t xml:space="preserve"> (</w:t>
+            </w:r>
+            <w:r>
+              <w:rPr>
+                <w:lang w:bidi="ar-EG"/>
+              </w:rPr>
+              <w:t>Selected</w:t>
+            </w:r>
+            <w:r>
+              <w:rPr>
+                <w:lang w:bidi="ar-EG"/>
+              </w:rPr>
+              <w:t>)</w:t>
+            </w:r>
+          </w:p>
+          <w:p>
+            <w:pPr>
+              <w:pStyle w:val="ListParagraph"/>
+              <w:numPr>
+                <w:ilvl w:val="0"/>
+                <w:numId w:val="2"/>
+              </w:numPr>
+              <w:bidi w:val="0"/>
+              <w:rPr>
+                <w:lang w:bidi="ar-EG"/>
+              </w:rPr>
+            </w:pPr>
+            <w:proofErr w:type="spellStart"/>
             <w:r>
               <w:rPr>
                 <w:lang w:bidi="ar-EG"/>
@@ -245,50 +417,54 @@
               <w:rPr>
                 <w:lang w:bidi="ar-EG"/>
               </w:rPr>
-              <w:t xml:space="preserve"> </w:t>
-            </w:r>
-            <w:r>
-              <w:rPr>
-                <w:lang w:bidi="ar-EG"/>
-              </w:rPr>
-              <w:t>Draw</w:t>
-            </w:r>
-            <w:r>
-              <w:rPr>
-                <w:lang w:bidi="ar-EG"/>
-              </w:rPr>
-              <w:t xml:space="preserve"> </w:t>
-            </w:r>
-            <w:r>
-              <w:rPr>
-                <w:lang w:bidi="ar-EG"/>
-              </w:rPr>
-              <w:t>Color, Change</w:t>
-            </w:r>
-            <w:r>
-              <w:rPr>
-                <w:lang w:bidi="ar-EG"/>
-              </w:rPr>
-              <w:t xml:space="preserve"> </w:t>
-            </w:r>
-            <w:r>
-              <w:rPr>
-                <w:lang w:bidi="ar-EG"/>
-              </w:rPr>
               <w:t>Fill</w:t>
             </w:r>
             <w:r>
               <w:rPr>
                 <w:lang w:bidi="ar-EG"/>
               </w:rPr>
-              <w:t xml:space="preserve"> </w:t>
-            </w:r>
-            <w:r>
-              <w:rPr>
-                <w:lang w:bidi="ar-EG"/>
-              </w:rPr>
-              <w:t>Color for selected shape</w:t>
-            </w:r>
+              <w:t>Color</w:t>
+            </w:r>
+            <w:proofErr w:type="spellEnd"/>
+            <w:r>
+              <w:rPr>
+                <w:lang w:bidi="ar-EG"/>
+              </w:rPr>
+              <w:t xml:space="preserve"> (</w:t>
+            </w:r>
+            <w:r>
+              <w:rPr>
+                <w:lang w:bidi="ar-EG"/>
+              </w:rPr>
+              <w:t>Selected</w:t>
+            </w:r>
+            <w:r>
+              <w:rPr>
+                <w:lang w:bidi="ar-EG"/>
+              </w:rPr>
+              <w:t>)</w:t>
+            </w:r>
+          </w:p>
+          <w:p>
+            <w:pPr>
+              <w:pStyle w:val="ListParagraph"/>
+              <w:numPr>
+                <w:ilvl w:val="0"/>
+                <w:numId w:val="2"/>
+              </w:numPr>
+              <w:bidi w:val="0"/>
+              <w:rPr>
+                <w:lang w:bidi="ar-EG"/>
+              </w:rPr>
+            </w:pPr>
+            <w:proofErr w:type="spellStart"/>
+            <w:r>
+              <w:rPr>
+                <w:lang w:bidi="ar-EG"/>
+              </w:rPr>
+              <w:t>ActionNewGame</w:t>
+            </w:r>
+            <w:proofErr w:type="spellEnd"/>
           </w:p>
         </w:tc>
       </w:tr>
@@ -320,6 +496,11 @@
           </w:tcPr>
           <w:p>
             <w:pPr>
+              <w:pStyle w:val="ListParagraph"/>
+              <w:numPr>
+                <w:ilvl w:val="0"/>
+                <w:numId w:val="2"/>
+              </w:numPr>
               <w:bidi w:val="0"/>
               <w:rPr>
                 <w:lang w:bidi="ar-EG"/>
@@ -331,8 +512,44 @@
               </w:rPr>
               <w:t>Delete Figure</w:t>
             </w:r>
-            <w:bookmarkStart w:id="0" w:name="_GoBack"/>
-            <w:bookmarkEnd w:id="0"/>
+          </w:p>
+          <w:p>
+            <w:pPr>
+              <w:pStyle w:val="ListParagraph"/>
+              <w:numPr>
+                <w:ilvl w:val="0"/>
+                <w:numId w:val="2"/>
+              </w:numPr>
+              <w:bidi w:val="0"/>
+              <w:rPr>
+                <w:lang w:bidi="ar-EG"/>
+              </w:rPr>
+            </w:pPr>
+            <w:r>
+              <w:rPr>
+                <w:lang w:bidi="ar-EG"/>
+              </w:rPr>
+              <w:t xml:space="preserve">SAVE </w:t>
+            </w:r>
+          </w:p>
+          <w:p>
+            <w:pPr>
+              <w:pStyle w:val="ListParagraph"/>
+              <w:numPr>
+                <w:ilvl w:val="0"/>
+                <w:numId w:val="2"/>
+              </w:numPr>
+              <w:bidi w:val="0"/>
+              <w:rPr>
+                <w:lang w:bidi="ar-EG"/>
+              </w:rPr>
+            </w:pPr>
+            <w:r>
+              <w:rPr>
+                <w:lang w:bidi="ar-EG"/>
+              </w:rPr>
+              <w:t>LOAD</w:t>
+            </w:r>
           </w:p>
         </w:tc>
       </w:tr>
@@ -364,22 +581,42 @@
           </w:tcPr>
           <w:p>
             <w:pPr>
-              <w:bidi w:val="0"/>
-              <w:rPr>
-                <w:lang w:bidi="ar-EG"/>
-              </w:rPr>
-            </w:pPr>
-            <w:r>
-              <w:rPr>
-                <w:lang w:bidi="ar-EG"/>
-              </w:rPr>
-              <w:t>Resize</w:t>
-            </w:r>
-            <w:r>
-              <w:rPr>
-                <w:lang w:bidi="ar-EG"/>
-              </w:rPr>
-              <w:t>, Toolbar Icons</w:t>
+              <w:pStyle w:val="ListParagraph"/>
+              <w:numPr>
+                <w:ilvl w:val="0"/>
+                <w:numId w:val="2"/>
+              </w:numPr>
+              <w:bidi w:val="0"/>
+              <w:rPr>
+                <w:lang w:bidi="ar-EG"/>
+              </w:rPr>
+            </w:pPr>
+            <w:proofErr w:type="spellStart"/>
+            <w:r>
+              <w:rPr>
+                <w:lang w:bidi="ar-EG"/>
+              </w:rPr>
+              <w:t>ActionResizeSelected</w:t>
+            </w:r>
+            <w:proofErr w:type="spellEnd"/>
+          </w:p>
+          <w:p>
+            <w:pPr>
+              <w:pStyle w:val="ListParagraph"/>
+              <w:numPr>
+                <w:ilvl w:val="0"/>
+                <w:numId w:val="2"/>
+              </w:numPr>
+              <w:bidi w:val="0"/>
+              <w:rPr>
+                <w:lang w:bidi="ar-EG"/>
+              </w:rPr>
+            </w:pPr>
+            <w:r>
+              <w:rPr>
+                <w:lang w:bidi="ar-EG"/>
+              </w:rPr>
+              <w:t>check points inside draw area for insert &amp; resize</w:t>
             </w:r>
           </w:p>
         </w:tc>
@@ -412,17 +649,113 @@
           </w:tcPr>
           <w:p>
             <w:pPr>
-              <w:bidi w:val="0"/>
-              <w:rPr>
-                <w:lang w:bidi="ar-EG"/>
-              </w:rPr>
-            </w:pPr>
-            <w:r>
-              <w:rPr>
-                <w:lang w:bidi="ar-EG"/>
-              </w:rPr>
-              <w:t xml:space="preserve">Ellipse Class, </w:t>
-            </w:r>
+              <w:pStyle w:val="ListParagraph"/>
+              <w:numPr>
+                <w:ilvl w:val="0"/>
+                <w:numId w:val="1"/>
+              </w:numPr>
+              <w:bidi w:val="0"/>
+              <w:rPr>
+                <w:lang w:bidi="ar-EG"/>
+              </w:rPr>
+            </w:pPr>
+            <w:proofErr w:type="spellStart"/>
+            <w:r>
+              <w:rPr>
+                <w:lang w:bidi="ar-EG"/>
+              </w:rPr>
+              <w:t>CEllipse</w:t>
+            </w:r>
+            <w:proofErr w:type="spellEnd"/>
+          </w:p>
+          <w:p>
+            <w:pPr>
+              <w:pStyle w:val="ListParagraph"/>
+              <w:numPr>
+                <w:ilvl w:val="0"/>
+                <w:numId w:val="1"/>
+              </w:numPr>
+              <w:bidi w:val="0"/>
+              <w:rPr>
+                <w:lang w:bidi="ar-EG"/>
+              </w:rPr>
+            </w:pPr>
+            <w:proofErr w:type="spellStart"/>
+            <w:r>
+              <w:rPr>
+                <w:lang w:bidi="ar-EG"/>
+              </w:rPr>
+              <w:t>ActionAddEllipse</w:t>
+            </w:r>
+            <w:proofErr w:type="spellEnd"/>
+          </w:p>
+          <w:p>
+            <w:pPr>
+              <w:pStyle w:val="ListParagraph"/>
+              <w:numPr>
+                <w:ilvl w:val="0"/>
+                <w:numId w:val="1"/>
+              </w:numPr>
+              <w:bidi w:val="0"/>
+              <w:rPr>
+                <w:lang w:bidi="ar-EG"/>
+              </w:rPr>
+            </w:pPr>
+            <w:proofErr w:type="spellStart"/>
+            <w:r>
+              <w:rPr>
+                <w:lang w:bidi="ar-EG"/>
+              </w:rPr>
+              <w:t>ChangeBGColor</w:t>
+            </w:r>
+            <w:proofErr w:type="spellEnd"/>
+          </w:p>
+          <w:p>
+            <w:pPr>
+              <w:pStyle w:val="ListParagraph"/>
+              <w:numPr>
+                <w:ilvl w:val="0"/>
+                <w:numId w:val="1"/>
+              </w:numPr>
+              <w:bidi w:val="0"/>
+              <w:rPr>
+                <w:lang w:bidi="ar-EG"/>
+              </w:rPr>
+            </w:pPr>
+            <w:proofErr w:type="spellStart"/>
+            <w:r>
+              <w:rPr>
+                <w:lang w:bidi="ar-EG"/>
+              </w:rPr>
+              <w:t>ChangeDrawColor</w:t>
+            </w:r>
+            <w:proofErr w:type="spellEnd"/>
+            <w:r>
+              <w:rPr>
+                <w:lang w:bidi="ar-EG"/>
+              </w:rPr>
+              <w:t xml:space="preserve"> </w:t>
+            </w:r>
+            <w:r>
+              <w:rPr>
+                <w:lang w:bidi="ar-EG"/>
+              </w:rPr>
+              <w:t>(global)</w:t>
+            </w:r>
+          </w:p>
+          <w:p>
+            <w:pPr>
+              <w:pStyle w:val="ListParagraph"/>
+              <w:numPr>
+                <w:ilvl w:val="0"/>
+                <w:numId w:val="1"/>
+              </w:numPr>
+              <w:bidi w:val="0"/>
+              <w:rPr>
+                <w:lang w:bidi="ar-EG"/>
+              </w:rPr>
+            </w:pPr>
+            <w:proofErr w:type="spellStart"/>
             <w:r>
               <w:rPr>
                 <w:lang w:bidi="ar-EG"/>
@@ -433,55 +766,26 @@
               <w:rPr>
                 <w:lang w:bidi="ar-EG"/>
               </w:rPr>
+              <w:t>Fill</w:t>
+            </w:r>
+            <w:r>
+              <w:rPr>
+                <w:lang w:bidi="ar-EG"/>
+              </w:rPr>
+              <w:t>Color</w:t>
+            </w:r>
+            <w:proofErr w:type="spellEnd"/>
+            <w:r>
+              <w:rPr>
+                <w:lang w:bidi="ar-EG"/>
+              </w:rPr>
               <w:t xml:space="preserve"> </w:t>
             </w:r>
             <w:r>
               <w:rPr>
                 <w:lang w:bidi="ar-EG"/>
               </w:rPr>
-              <w:t>Draw</w:t>
-            </w:r>
-            <w:r>
-              <w:rPr>
-                <w:lang w:bidi="ar-EG"/>
-              </w:rPr>
-              <w:t xml:space="preserve"> </w:t>
-            </w:r>
-            <w:r>
-              <w:rPr>
-                <w:lang w:bidi="ar-EG"/>
-              </w:rPr>
-              <w:t>Color, Change</w:t>
-            </w:r>
-            <w:r>
-              <w:rPr>
-                <w:lang w:bidi="ar-EG"/>
-              </w:rPr>
-              <w:t xml:space="preserve"> </w:t>
-            </w:r>
-            <w:r>
-              <w:rPr>
-                <w:lang w:bidi="ar-EG"/>
-              </w:rPr>
-              <w:t>Fill</w:t>
-            </w:r>
-            <w:r>
-              <w:rPr>
-                <w:lang w:bidi="ar-EG"/>
-              </w:rPr>
-              <w:t xml:space="preserve"> </w:t>
-            </w:r>
-            <w:r>
-              <w:rPr>
-                <w:lang w:bidi="ar-EG"/>
-              </w:rPr>
-              <w:t xml:space="preserve">Color </w:t>
-            </w:r>
-            <w:r>
-              <w:rPr>
-                <w:lang w:bidi="ar-EG"/>
-              </w:rPr>
-              <w:t>(global settings</w:t>
+              <w:t>(global)</w:t>
             </w:r>
           </w:p>
         </w:tc>
@@ -505,6 +809,243 @@
     </w:sectPr>
   </w:body>
 </w:document>
+</file>
+
+<file path=word/numbering.xml><?xml version="1.0" encoding="utf-8"?>
+<w:numbering xmlns:wpc="http://schemas.microsoft.com/office/word/2010/wordprocessingCanvas" xmlns:mc="http://schemas.openxmlformats.org/markup-compatibility/2006" xmlns:o="urn:schemas-microsoft-com:office:office" xmlns:r="http://schemas.openxmlformats.org/officeDocument/2006/relationships" xmlns:m="http://schemas.openxmlformats.org/officeDocument/2006/math" xmlns:v="urn:schemas-microsoft-com:vml" xmlns:wp14="http://schemas.microsoft.com/office/word/2010/wordprocessingDrawing" xmlns:wp="http://schemas.openxmlformats.org/drawingml/2006/wordprocessingDrawing" xmlns:w10="urn:schemas-microsoft-com:office:word" xmlns:w="http://schemas.openxmlformats.org/wordprocessingml/2006/main" xmlns:w14="http://schemas.microsoft.com/office/word/2010/wordml" xmlns:w15="http://schemas.microsoft.com/office/word/2012/wordml" xmlns:wpg="http://schemas.microsoft.com/office/word/2010/wordprocessingGroup" xmlns:wpi="http://schemas.microsoft.com/office/word/2010/wordprocessingInk" xmlns:wne="http://schemas.microsoft.com/office/word/2006/wordml" xmlns:wps="http://schemas.microsoft.com/office/word/2010/wordprocessingShape" mc:Ignorable="w14 w15 wp14">
+  <w:abstractNum w:abstractNumId="0">
+    <w:nsid w:val="0EB572AE"/>
+    <w:multiLevelType w:val="hybridMultilevel"/>
+    <w:tmpl w:val="B2D8895A"/>
+    <w:lvl w:ilvl="0" w:tplc="04090001">
+      <w:start w:val="1"/>
+      <w:numFmt w:val="bullet"/>
+      <w:lvlText w:val=""/>
+      <w:lvlJc w:val="left"/>
+      <w:pPr>
+        <w:ind w:left="720" w:hanging="360"/>
+      </w:pPr>
+      <w:rPr>
+        <w:rFonts w:ascii="Symbol" w:hAnsi="Symbol" w:hint="default"/>
+      </w:rPr>
+    </w:lvl>
+    <w:lvl w:ilvl="1" w:tplc="04090003" w:tentative="1">
+      <w:start w:val="1"/>
+      <w:numFmt w:val="bullet"/>
+      <w:lvlText w:val="o"/>
+      <w:lvlJc w:val="left"/>
+      <w:pPr>
+        <w:ind w:left="1440" w:hanging="360"/>
+      </w:pPr>
+      <w:rPr>
+        <w:rFonts w:ascii="Courier New" w:hAnsi="Courier New" w:cs="Courier New" w:hint="default"/>
+      </w:rPr>
+    </w:lvl>
+    <w:lvl w:ilvl="2" w:tplc="04090005" w:tentative="1">
+      <w:start w:val="1"/>
+      <w:numFmt w:val="bullet"/>
+      <w:lvlText w:val=""/>
+      <w:lvlJc w:val="left"/>
+      <w:pPr>
+        <w:ind w:left="2160" w:hanging="360"/>
+      </w:pPr>
+      <w:rPr>
+        <w:rFonts w:ascii="Wingdings" w:hAnsi="Wingdings" w:hint="default"/>
+      </w:rPr>
+    </w:lvl>
+    <w:lvl w:ilvl="3" w:tplc="04090001" w:tentative="1">
+      <w:start w:val="1"/>
+      <w:numFmt w:val="bullet"/>
+      <w:lvlText w:val=""/>
+      <w:lvlJc w:val="left"/>
+      <w:pPr>
+        <w:ind w:left="2880" w:hanging="360"/>
+      </w:pPr>
+      <w:rPr>
+        <w:rFonts w:ascii="Symbol" w:hAnsi="Symbol" w:hint="default"/>
+      </w:rPr>
+    </w:lvl>
+    <w:lvl w:ilvl="4" w:tplc="04090003" w:tentative="1">
+      <w:start w:val="1"/>
+      <w:numFmt w:val="bullet"/>
+      <w:lvlText w:val="o"/>
+      <w:lvlJc w:val="left"/>
+      <w:pPr>
+        <w:ind w:left="3600" w:hanging="360"/>
+      </w:pPr>
+      <w:rPr>
+        <w:rFonts w:ascii="Courier New" w:hAnsi="Courier New" w:cs="Courier New" w:hint="default"/>
+      </w:rPr>
+    </w:lvl>
+    <w:lvl w:ilvl="5" w:tplc="04090005" w:tentative="1">
+      <w:start w:val="1"/>
+      <w:numFmt w:val="bullet"/>
+      <w:lvlText w:val=""/>
+      <w:lvlJc w:val="left"/>
+      <w:pPr>
+        <w:ind w:left="4320" w:hanging="360"/>
+      </w:pPr>
+      <w:rPr>
+        <w:rFonts w:ascii="Wingdings" w:hAnsi="Wingdings" w:hint="default"/>
+      </w:rPr>
+    </w:lvl>
+    <w:lvl w:ilvl="6" w:tplc="04090001" w:tentative="1">
+      <w:start w:val="1"/>
+      <w:numFmt w:val="bullet"/>
+      <w:lvlText w:val=""/>
+      <w:lvlJc w:val="left"/>
+      <w:pPr>
+        <w:ind w:left="5040" w:hanging="360"/>
+      </w:pPr>
+      <w:rPr>
+        <w:rFonts w:ascii="Symbol" w:hAnsi="Symbol" w:hint="default"/>
+      </w:rPr>
+    </w:lvl>
+    <w:lvl w:ilvl="7" w:tplc="04090003" w:tentative="1">
+      <w:start w:val="1"/>
+      <w:numFmt w:val="bullet"/>
+      <w:lvlText w:val="o"/>
+      <w:lvlJc w:val="left"/>
+      <w:pPr>
+        <w:ind w:left="5760" w:hanging="360"/>
+      </w:pPr>
+      <w:rPr>
+        <w:rFonts w:ascii="Courier New" w:hAnsi="Courier New" w:cs="Courier New" w:hint="default"/>
+      </w:rPr>
+    </w:lvl>
+    <w:lvl w:ilvl="8" w:tplc="04090005" w:tentative="1">
+      <w:start w:val="1"/>
+      <w:numFmt w:val="bullet"/>
+      <w:lvlText w:val=""/>
+      <w:lvlJc w:val="left"/>
+      <w:pPr>
+        <w:ind w:left="6480" w:hanging="360"/>
+      </w:pPr>
+      <w:rPr>
+        <w:rFonts w:ascii="Wingdings" w:hAnsi="Wingdings" w:hint="default"/>
+      </w:rPr>
+    </w:lvl>
+  </w:abstractNum>
+  <w:abstractNum w:abstractNumId="1">
+    <w:nsid w:val="5A891082"/>
+    <w:multiLevelType w:val="hybridMultilevel"/>
+    <w:tmpl w:val="E46CB56A"/>
+    <w:lvl w:ilvl="0" w:tplc="04090001">
+      <w:start w:val="1"/>
+      <w:numFmt w:val="bullet"/>
+      <w:lvlText w:val=""/>
+      <w:lvlJc w:val="left"/>
+      <w:pPr>
+        <w:ind w:left="720" w:hanging="360"/>
+      </w:pPr>
+      <w:rPr>
+        <w:rFonts w:ascii="Symbol" w:hAnsi="Symbol" w:hint="default"/>
+      </w:rPr>
+    </w:lvl>
+    <w:lvl w:ilvl="1" w:tplc="04090003" w:tentative="1">
+      <w:start w:val="1"/>
+      <w:numFmt w:val="bullet"/>
+      <w:lvlText w:val="o"/>
+      <w:lvlJc w:val="left"/>
+      <w:pPr>
+        <w:ind w:left="1440" w:hanging="360"/>
+      </w:pPr>
+      <w:rPr>
+        <w:rFonts w:ascii="Courier New" w:hAnsi="Courier New" w:cs="Courier New" w:hint="default"/>
+      </w:rPr>
+    </w:lvl>
+    <w:lvl w:ilvl="2" w:tplc="04090005" w:tentative="1">
+      <w:start w:val="1"/>
+      <w:numFmt w:val="bullet"/>
+      <w:lvlText w:val=""/>
+      <w:lvlJc w:val="left"/>
+      <w:pPr>
+        <w:ind w:left="2160" w:hanging="360"/>
+      </w:pPr>
+      <w:rPr>
+        <w:rFonts w:ascii="Wingdings" w:hAnsi="Wingdings" w:hint="default"/>
+      </w:rPr>
+    </w:lvl>
+    <w:lvl w:ilvl="3" w:tplc="04090001" w:tentative="1">
+      <w:start w:val="1"/>
+      <w:numFmt w:val="bullet"/>
+      <w:lvlText w:val=""/>
+      <w:lvlJc w:val="left"/>
+      <w:pPr>
+        <w:ind w:left="2880" w:hanging="360"/>
+      </w:pPr>
+      <w:rPr>
+        <w:rFonts w:ascii="Symbol" w:hAnsi="Symbol" w:hint="default"/>
+      </w:rPr>
+    </w:lvl>
+    <w:lvl w:ilvl="4" w:tplc="04090003" w:tentative="1">
+      <w:start w:val="1"/>
+      <w:numFmt w:val="bullet"/>
+      <w:lvlText w:val="o"/>
+      <w:lvlJc w:val="left"/>
+      <w:pPr>
+        <w:ind w:left="3600" w:hanging="360"/>
+      </w:pPr>
+      <w:rPr>
+        <w:rFonts w:ascii="Courier New" w:hAnsi="Courier New" w:cs="Courier New" w:hint="default"/>
+      </w:rPr>
+    </w:lvl>
+    <w:lvl w:ilvl="5" w:tplc="04090005" w:tentative="1">
+      <w:start w:val="1"/>
+      <w:numFmt w:val="bullet"/>
+      <w:lvlText w:val=""/>
+      <w:lvlJc w:val="left"/>
+      <w:pPr>
+        <w:ind w:left="4320" w:hanging="360"/>
+      </w:pPr>
+      <w:rPr>
+        <w:rFonts w:ascii="Wingdings" w:hAnsi="Wingdings" w:hint="default"/>
+      </w:rPr>
+    </w:lvl>
+    <w:lvl w:ilvl="6" w:tplc="04090001" w:tentative="1">
+      <w:start w:val="1"/>
+      <w:numFmt w:val="bullet"/>
+      <w:lvlText w:val=""/>
+      <w:lvlJc w:val="left"/>
+      <w:pPr>
+        <w:ind w:left="5040" w:hanging="360"/>
+      </w:pPr>
+      <w:rPr>
+        <w:rFonts w:ascii="Symbol" w:hAnsi="Symbol" w:hint="default"/>
+      </w:rPr>
+    </w:lvl>
+    <w:lvl w:ilvl="7" w:tplc="04090003" w:tentative="1">
+      <w:start w:val="1"/>
+      <w:numFmt w:val="bullet"/>
+      <w:lvlText w:val="o"/>
+      <w:lvlJc w:val="left"/>
+      <w:pPr>
+        <w:ind w:left="5760" w:hanging="360"/>
+      </w:pPr>
+      <w:rPr>
+        <w:rFonts w:ascii="Courier New" w:hAnsi="Courier New" w:cs="Courier New" w:hint="default"/>
+      </w:rPr>
+    </w:lvl>
+    <w:lvl w:ilvl="8" w:tplc="04090005" w:tentative="1">
+      <w:start w:val="1"/>
+      <w:numFmt w:val="bullet"/>
+      <w:lvlText w:val=""/>
+      <w:lvlJc w:val="left"/>
+      <w:pPr>
+        <w:ind w:left="6480" w:hanging="360"/>
+      </w:pPr>
+      <w:rPr>
+        <w:rFonts w:ascii="Wingdings" w:hAnsi="Wingdings" w:hint="default"/>
+      </w:rPr>
+    </w:lvl>
+  </w:abstractNum>
+  <w:num w:numId="1">
+    <w:abstractNumId w:val="1"/>
+  </w:num>
+  <w:num w:numId="2">
+    <w:abstractNumId w:val="0"/>
+  </w:num>
+</w:numbering>
 </file>
 
 <file path=word/styles.xml><?xml version="1.0" encoding="utf-8"?>
@@ -957,6 +1498,17 @@
       </w:tblCellMar>
     </w:tblPr>
   </w:style>
+  <w:style w:type="paragraph" w:styleId="ListParagraph">
+    <w:name w:val="List Paragraph"/>
+    <w:basedOn w:val="Normal"/>
+    <w:uiPriority w:val="34"/>
+    <w:qFormat/>
+    <w:rsid w:val="003F0793"/>
+    <w:pPr>
+      <w:ind w:left="720"/>
+      <w:contextualSpacing/>
+    </w:pPr>
+  </w:style>
 </w:styles>
 </file>
 

</xml_diff>

<commit_message>
finish save , load and start in exitClass
</commit_message>
<xml_diff>
--- a/workload division document.docx
+++ b/workload division document.docx
@@ -70,25 +70,7 @@
                 <w:sz w:val="20"/>
                 <w:szCs w:val="20"/>
               </w:rPr>
-              <w:t xml:space="preserve">Ashraf </w:t>
-            </w:r>
-            <w:proofErr w:type="spellStart"/>
-            <w:r>
-              <w:rPr>
-                <w:rFonts w:ascii="Arial" w:hAnsi="Arial" w:cs="Arial"/>
-                <w:sz w:val="20"/>
-                <w:szCs w:val="20"/>
-              </w:rPr>
-              <w:t>Abdullatif</w:t>
-            </w:r>
-            <w:proofErr w:type="spellEnd"/>
-            <w:r>
-              <w:rPr>
-                <w:rFonts w:ascii="Arial" w:hAnsi="Arial" w:cs="Arial"/>
-                <w:sz w:val="20"/>
-                <w:szCs w:val="20"/>
-              </w:rPr>
-              <w:t xml:space="preserve"> Mohamed </w:t>
+              <w:t xml:space="preserve">Ashraf Abdullatif Mohamed </w:t>
             </w:r>
             <w:proofErr w:type="spellStart"/>
             <w:r>
@@ -384,25 +366,7 @@
                 <w:sz w:val="20"/>
                 <w:szCs w:val="20"/>
               </w:rPr>
-              <w:t xml:space="preserve">Ahmed </w:t>
-            </w:r>
-            <w:proofErr w:type="spellStart"/>
-            <w:r>
-              <w:rPr>
-                <w:rFonts w:ascii="Arial" w:hAnsi="Arial" w:cs="Arial"/>
-                <w:sz w:val="20"/>
-                <w:szCs w:val="20"/>
-              </w:rPr>
-              <w:t>Reda</w:t>
-            </w:r>
-            <w:proofErr w:type="spellEnd"/>
-            <w:r>
-              <w:rPr>
-                <w:rFonts w:ascii="Arial" w:hAnsi="Arial" w:cs="Arial"/>
-                <w:sz w:val="20"/>
-                <w:szCs w:val="20"/>
-              </w:rPr>
-              <w:t xml:space="preserve"> Mohamed </w:t>
+              <w:t xml:space="preserve">Ahmed Reda Mohamed </w:t>
             </w:r>
             <w:proofErr w:type="spellStart"/>
             <w:r>
@@ -489,19 +453,7 @@
               <w:rPr>
                 <w:lang w:bidi="ar-EG"/>
               </w:rPr>
-              <w:t xml:space="preserve"> (</w:t>
-            </w:r>
-            <w:r>
-              <w:rPr>
-                <w:lang w:bidi="ar-EG"/>
-              </w:rPr>
-              <w:t>Selected</w:t>
-            </w:r>
-            <w:r>
-              <w:rPr>
-                <w:lang w:bidi="ar-EG"/>
-              </w:rPr>
-              <w:t>)</w:t>
+              <w:t xml:space="preserve"> (Selected)</w:t>
             </w:r>
           </w:p>
           <w:p>
@@ -521,15 +473,7 @@
               <w:rPr>
                 <w:lang w:bidi="ar-EG"/>
               </w:rPr>
-              <w:t>Chan</w:t>
-            </w:r>
-            <w:bookmarkStart w:id="0" w:name="_GoBack"/>
-            <w:bookmarkEnd w:id="0"/>
-            <w:r>
-              <w:rPr>
-                <w:lang w:bidi="ar-EG"/>
-              </w:rPr>
-              <w:t>ge</w:t>
+              <w:t>Change</w:t>
             </w:r>
             <w:r>
               <w:rPr>
@@ -548,19 +492,7 @@
               <w:rPr>
                 <w:lang w:bidi="ar-EG"/>
               </w:rPr>
-              <w:t xml:space="preserve"> (</w:t>
-            </w:r>
-            <w:r>
-              <w:rPr>
-                <w:lang w:bidi="ar-EG"/>
-              </w:rPr>
-              <w:t>Selected</w:t>
-            </w:r>
-            <w:r>
-              <w:rPr>
-                <w:lang w:bidi="ar-EG"/>
-              </w:rPr>
-              <w:t>)</w:t>
+              <w:t xml:space="preserve"> (Selected)</w:t>
             </w:r>
           </w:p>
           <w:p>
@@ -669,6 +601,33 @@
               <w:t>LOAD</w:t>
             </w:r>
           </w:p>
+          <w:p>
+            <w:pPr>
+              <w:pStyle w:val="ListParagraph"/>
+              <w:numPr>
+                <w:ilvl w:val="0"/>
+                <w:numId w:val="2"/>
+              </w:numPr>
+              <w:bidi w:val="0"/>
+              <w:rPr>
+                <w:lang w:bidi="ar-EG"/>
+              </w:rPr>
+            </w:pPr>
+            <w:r>
+              <w:rPr>
+                <w:lang w:bidi="ar-EG"/>
+              </w:rPr>
+              <w:t xml:space="preserve">SAVE when </w:t>
+            </w:r>
+            <w:bookmarkStart w:id="0" w:name="_GoBack"/>
+            <w:bookmarkEnd w:id="0"/>
+            <w:r>
+              <w:rPr>
+                <w:lang w:bidi="ar-EG"/>
+              </w:rPr>
+              <w:t>EXIT</w:t>
+            </w:r>
+          </w:p>
         </w:tc>
       </w:tr>
       <w:tr>
@@ -852,13 +811,7 @@
               <w:rPr>
                 <w:lang w:bidi="ar-EG"/>
               </w:rPr>
-              <w:t xml:space="preserve"> </w:t>
-            </w:r>
-            <w:r>
-              <w:rPr>
-                <w:lang w:bidi="ar-EG"/>
-              </w:rPr>
-              <w:t>(global)</w:t>
+              <w:t xml:space="preserve"> (global)</w:t>
             </w:r>
           </w:p>
           <w:p>
@@ -931,7 +884,7 @@
 
 <file path=word/numbering.xml><?xml version="1.0" encoding="utf-8"?>
 <w:numbering xmlns:wpc="http://schemas.microsoft.com/office/word/2010/wordprocessingCanvas" xmlns:mc="http://schemas.openxmlformats.org/markup-compatibility/2006" xmlns:o="urn:schemas-microsoft-com:office:office" xmlns:r="http://schemas.openxmlformats.org/officeDocument/2006/relationships" xmlns:m="http://schemas.openxmlformats.org/officeDocument/2006/math" xmlns:v="urn:schemas-microsoft-com:vml" xmlns:wp14="http://schemas.microsoft.com/office/word/2010/wordprocessingDrawing" xmlns:wp="http://schemas.openxmlformats.org/drawingml/2006/wordprocessingDrawing" xmlns:w10="urn:schemas-microsoft-com:office:word" xmlns:w="http://schemas.openxmlformats.org/wordprocessingml/2006/main" xmlns:w14="http://schemas.microsoft.com/office/word/2010/wordml" xmlns:w15="http://schemas.microsoft.com/office/word/2012/wordml" xmlns:wpg="http://schemas.microsoft.com/office/word/2010/wordprocessingGroup" xmlns:wpi="http://schemas.microsoft.com/office/word/2010/wordprocessingInk" xmlns:wne="http://schemas.microsoft.com/office/word/2006/wordml" xmlns:wps="http://schemas.microsoft.com/office/word/2010/wordprocessingShape" mc:Ignorable="w14 w15 wp14">
-  <w:abstractNum w:abstractNumId="0">
+  <w:abstractNum w:abstractNumId="0" w15:restartNumberingAfterBreak="0">
     <w:nsid w:val="0EB572AE"/>
     <w:multiLevelType w:val="hybridMultilevel"/>
     <w:tmpl w:val="B2D8895A"/>
@@ -1044,7 +997,7 @@
       </w:rPr>
     </w:lvl>
   </w:abstractNum>
-  <w:abstractNum w:abstractNumId="1">
+  <w:abstractNum w:abstractNumId="1" w15:restartNumberingAfterBreak="0">
     <w:nsid w:val="5A891082"/>
     <w:multiLevelType w:val="hybridMultilevel"/>
     <w:tmpl w:val="E46CB56A"/>
@@ -1599,7 +1552,6 @@
       <w:spacing w:after="0" w:line="240" w:lineRule="auto"/>
     </w:pPr>
     <w:tblPr>
-      <w:tblInd w:w="0" w:type="dxa"/>
       <w:tblBorders>
         <w:top w:val="single" w:sz="4" w:space="0" w:color="auto"/>
         <w:left w:val="single" w:sz="4" w:space="0" w:color="auto"/>
@@ -1608,12 +1560,6 @@
         <w:insideH w:val="single" w:sz="4" w:space="0" w:color="auto"/>
         <w:insideV w:val="single" w:sz="4" w:space="0" w:color="auto"/>
       </w:tblBorders>
-      <w:tblCellMar>
-        <w:top w:w="0" w:type="dxa"/>
-        <w:left w:w="108" w:type="dxa"/>
-        <w:bottom w:w="0" w:type="dxa"/>
-        <w:right w:w="108" w:type="dxa"/>
-      </w:tblCellMar>
     </w:tblPr>
   </w:style>
   <w:style w:type="paragraph" w:styleId="ListParagraph">

</xml_diff>